<commit_message>
City/Tour Classes + CSS+JS Calendar
</commit_message>
<xml_diff>
--- a/documentation/CruiseDesc.docx
+++ b/documentation/CruiseDesc.docx
@@ -10,10 +10,43 @@
         <w:t>Project Description</w:t>
       </w:r>
     </w:p>
-    <w:p>
+    <w:p/>
+    <w:p>
+      <w:r>
+        <w:t xml:space="preserve">Students: Ana </w:t>
+      </w:r>
+      <w:proofErr w:type="spellStart"/>
+      <w:r>
+        <w:t>Paulia</w:t>
+      </w:r>
+      <w:proofErr w:type="spellEnd"/>
+      <w:r>
+        <w:t xml:space="preserve"> Ruiz Pontes: 300300914</w:t>
+      </w:r>
+    </w:p>
+    <w:p>
+      <w:r>
+        <w:tab/>
+        <w:t xml:space="preserve">Cesar Oliveira </w:t>
+      </w:r>
+      <w:proofErr w:type="spellStart"/>
+      <w:r>
+        <w:t>Reboucas</w:t>
+      </w:r>
+      <w:proofErr w:type="spellEnd"/>
+      <w:r>
+        <w:t>: 300296145</w:t>
+      </w:r>
+    </w:p>
+    <w:p>
+      <w:r>
+        <w:tab/>
+        <w:t>Lindsey Gunderson: 300125131</w:t>
+      </w:r>
       <w:bookmarkStart w:id="0" w:name="_GoBack"/>
       <w:bookmarkEnd w:id="0"/>
     </w:p>
+    <w:p/>
     <w:p>
       <w:pPr>
         <w:ind w:firstLine="360"/>
@@ -78,8 +111,13 @@
           <w:numId w:val="1"/>
         </w:numPr>
       </w:pPr>
-      <w:r>
-        <w:t>Facilities_ship:</w:t>
+      <w:proofErr w:type="spellStart"/>
+      <w:r>
+        <w:t>Facilities_ship</w:t>
+      </w:r>
+      <w:proofErr w:type="spellEnd"/>
+      <w:r>
+        <w:t>:</w:t>
       </w:r>
     </w:p>
     <w:p>
@@ -885,6 +923,36 @@
       <w:szCs w:val="32"/>
     </w:rPr>
   </w:style>
+  <w:style w:type="paragraph" w:styleId="BalloonText">
+    <w:name w:val="Balloon Text"/>
+    <w:basedOn w:val="Normal"/>
+    <w:link w:val="BalloonTextChar"/>
+    <w:uiPriority w:val="99"/>
+    <w:semiHidden/>
+    <w:unhideWhenUsed/>
+    <w:rsid w:val="00D75B06"/>
+    <w:pPr>
+      <w:spacing w:after="0" w:line="240" w:lineRule="auto"/>
+    </w:pPr>
+    <w:rPr>
+      <w:rFonts w:ascii="Segoe UI" w:hAnsi="Segoe UI" w:cs="Segoe UI"/>
+      <w:sz w:val="18"/>
+      <w:szCs w:val="18"/>
+    </w:rPr>
+  </w:style>
+  <w:style w:type="character" w:customStyle="1" w:styleId="BalloonTextChar">
+    <w:name w:val="Balloon Text Char"/>
+    <w:basedOn w:val="DefaultParagraphFont"/>
+    <w:link w:val="BalloonText"/>
+    <w:uiPriority w:val="99"/>
+    <w:semiHidden/>
+    <w:rsid w:val="00D75B06"/>
+    <w:rPr>
+      <w:rFonts w:ascii="Segoe UI" w:hAnsi="Segoe UI" w:cs="Segoe UI"/>
+      <w:sz w:val="18"/>
+      <w:szCs w:val="18"/>
+    </w:rPr>
+  </w:style>
 </w:styles>
 </file>
 

</xml_diff>

<commit_message>
Fix HTML, Tours and Cities working
</commit_message>
<xml_diff>
--- a/documentation/CruiseDesc.docx
+++ b/documentation/CruiseDesc.docx
@@ -6,6 +6,8 @@
       <w:pPr>
         <w:pStyle w:val="Heading1"/>
       </w:pPr>
+      <w:bookmarkStart w:id="0" w:name="_GoBack"/>
+      <w:bookmarkEnd w:id="0"/>
       <w:r>
         <w:t>Project Description</w:t>
       </w:r>
@@ -43,8 +45,6 @@
         <w:tab/>
         <w:t>Lindsey Gunderson: 300125131</w:t>
       </w:r>
-      <w:bookmarkStart w:id="0" w:name="_GoBack"/>
-      <w:bookmarkEnd w:id="0"/>
     </w:p>
     <w:p/>
     <w:p>

</xml_diff>